<commit_message>
added entities and attributes to support business rules
</commit_message>
<xml_diff>
--- a/log.docx
+++ b/log.docx
@@ -229,6 +229,134 @@
             <w:proofErr w:type="spellEnd"/>
             <w:r>
               <w:t xml:space="preserve">. </w:t>
+            </w:r>
+          </w:p>
+        </w:tc>
+      </w:tr>
+      <w:tr>
+        <w:tc>
+          <w:tcPr>
+            <w:tcW w:w="1525" w:type="dxa"/>
+          </w:tcPr>
+          <w:p/>
+        </w:tc>
+        <w:tc>
+          <w:tcPr>
+            <w:tcW w:w="1980" w:type="dxa"/>
+          </w:tcPr>
+          <w:p>
+            <w:r>
+              <w:t>Individual work</w:t>
+            </w:r>
+          </w:p>
+        </w:tc>
+        <w:tc>
+          <w:tcPr>
+            <w:tcW w:w="1800" w:type="dxa"/>
+          </w:tcPr>
+          <w:p>
+            <w:proofErr w:type="spellStart"/>
+            <w:r>
+              <w:t>Sravani</w:t>
+            </w:r>
+            <w:proofErr w:type="spellEnd"/>
+            <w:r>
+              <w:t xml:space="preserve"> </w:t>
+            </w:r>
+            <w:proofErr w:type="spellStart"/>
+            <w:r>
+              <w:t>Mandava</w:t>
+            </w:r>
+            <w:proofErr w:type="spellEnd"/>
+          </w:p>
+        </w:tc>
+        <w:tc>
+          <w:tcPr>
+            <w:tcW w:w="4045" w:type="dxa"/>
+          </w:tcPr>
+          <w:p>
+            <w:r>
+              <w:t xml:space="preserve">Next day </w:t>
+            </w:r>
+            <w:r>
+              <w:t>I</w:t>
+            </w:r>
+            <w:r>
+              <w:t xml:space="preserve"> had a small call with my </w:t>
+            </w:r>
+            <w:proofErr w:type="spellStart"/>
+            <w:r>
+              <w:t>statefarm</w:t>
+            </w:r>
+            <w:proofErr w:type="spellEnd"/>
+            <w:r>
+              <w:t xml:space="preserve"> agent </w:t>
+            </w:r>
+            <w:r>
+              <w:t>to see If I can get more information about the flow of an insurance company and challenges they face and also to know how claims work. Jotted down all the possible information that I can get and started writing the business rules.</w:t>
+            </w:r>
+          </w:p>
+        </w:tc>
+      </w:tr>
+      <w:tr>
+        <w:tc>
+          <w:tcPr>
+            <w:tcW w:w="1525" w:type="dxa"/>
+          </w:tcPr>
+          <w:p/>
+        </w:tc>
+        <w:tc>
+          <w:tcPr>
+            <w:tcW w:w="1980" w:type="dxa"/>
+          </w:tcPr>
+          <w:p/>
+        </w:tc>
+        <w:tc>
+          <w:tcPr>
+            <w:tcW w:w="1800" w:type="dxa"/>
+          </w:tcPr>
+          <w:p>
+            <w:proofErr w:type="spellStart"/>
+            <w:r>
+              <w:t>Sanya</w:t>
+            </w:r>
+            <w:proofErr w:type="spellEnd"/>
+            <w:r>
+              <w:t xml:space="preserve"> Kapoor</w:t>
+            </w:r>
+            <w:r>
+              <w:br/>
+            </w:r>
+            <w:proofErr w:type="spellStart"/>
+            <w:r>
+              <w:t>Sravani</w:t>
+            </w:r>
+            <w:proofErr w:type="spellEnd"/>
+            <w:r>
+              <w:t xml:space="preserve"> </w:t>
+            </w:r>
+            <w:proofErr w:type="spellStart"/>
+            <w:r>
+              <w:t>Mandava</w:t>
+            </w:r>
+            <w:proofErr w:type="spellEnd"/>
+          </w:p>
+        </w:tc>
+        <w:tc>
+          <w:tcPr>
+            <w:tcW w:w="4045" w:type="dxa"/>
+          </w:tcPr>
+          <w:p>
+            <w:r>
+              <w:t xml:space="preserve">Before day of the meeting we both agreed to make our own business logic and </w:t>
+            </w:r>
+            <w:proofErr w:type="spellStart"/>
+            <w:r>
+              <w:t>and</w:t>
+            </w:r>
+            <w:proofErr w:type="spellEnd"/>
+            <w:r>
+              <w:t xml:space="preserve"> entities needed</w:t>
             </w:r>
             <w:bookmarkStart w:id="0" w:name="_GoBack"/>
             <w:bookmarkEnd w:id="0"/>

</xml_diff>